<commit_message>
màj fiche de test
</commit_message>
<xml_diff>
--- a/tests/Utilisateurs-2.docx
+++ b/tests/Utilisateurs-2.docx
@@ -90,7 +90,7 @@
               <w:rPr>
                 <w:rFonts w:cs="Arial" w:ascii="Arial" w:hAnsi="Arial"/>
               </w:rPr>
-              <w:t>005</w:t>
+              <w:t>0602</w:t>
             </w:r>
           </w:p>
         </w:tc>
@@ -1262,7 +1262,7 @@
                 <w:sz w:val="20"/>
                 <w:lang w:val="fr-FR" w:bidi="ar-SA"/>
               </w:rPr>
-              <w:t>Le fichier creationUtilisateur.php sert à créer un Utilisateur suite à un fetch venant de js qui lui transmet le login et l’email. Le php l’ajoute à la bd</w:t>
+              <w:t>L’objectif de ce test est de vérifier que les données transmises au fichier CreationUtilisateur.php sous le format POST, soit bien enregistré dans la base de données.</w:t>
             </w:r>
           </w:p>
         </w:tc>
@@ -1323,7 +1323,34 @@
                 <w:sz w:val="20"/>
                 <w:lang w:val="fr-FR" w:bidi="ar-SA"/>
               </w:rPr>
-              <w:t>Base de données MySQL crée et vide.</w:t>
+              <w:t xml:space="preserve">Avoir un </w:t>
+            </w:r>
+            <w:r>
+              <w:rPr>
+                <w:rFonts w:eastAsia="Times New Roman" w:cs="Arial" w:ascii="Arial" w:hAnsi="Arial"/>
+                <w:kern w:val="0"/>
+                <w:sz w:val="20"/>
+                <w:lang w:val="fr-FR" w:bidi="ar-SA"/>
+              </w:rPr>
+              <w:t xml:space="preserve">serveur xampp avec apache </w:t>
+            </w:r>
+            <w:r>
+              <w:rPr>
+                <w:rFonts w:eastAsia="Times New Roman" w:cs="Arial" w:ascii="Arial" w:hAnsi="Arial"/>
+                <w:kern w:val="0"/>
+                <w:sz w:val="20"/>
+                <w:lang w:val="fr-FR" w:bidi="ar-SA"/>
+              </w:rPr>
+              <w:t xml:space="preserve">et mysql </w:t>
+            </w:r>
+            <w:r>
+              <w:rPr>
+                <w:rFonts w:eastAsia="Times New Roman" w:cs="Arial" w:ascii="Arial" w:hAnsi="Arial"/>
+                <w:kern w:val="0"/>
+                <w:sz w:val="20"/>
+                <w:lang w:val="fr-FR" w:bidi="ar-SA"/>
+              </w:rPr>
+              <w:t>activé.</w:t>
             </w:r>
           </w:p>
           <w:p>
@@ -1344,7 +1371,43 @@
                 <w:sz w:val="20"/>
                 <w:lang w:val="fr-FR" w:bidi="ar-SA"/>
               </w:rPr>
-              <w:t>Être sur la branche creation Utilisateurs.</w:t>
+              <w:t xml:space="preserve">Base de données </w:t>
+            </w:r>
+            <w:r>
+              <w:rPr>
+                <w:rFonts w:eastAsia="Times New Roman" w:cs="Arial" w:ascii="Arial" w:hAnsi="Arial"/>
+                <w:kern w:val="0"/>
+                <w:sz w:val="20"/>
+                <w:lang w:val="fr-FR" w:bidi="ar-SA"/>
+              </w:rPr>
+              <w:t>Maitai</w:t>
+            </w:r>
+            <w:r>
+              <w:rPr>
+                <w:rFonts w:eastAsia="Times New Roman" w:cs="Arial" w:ascii="Arial" w:hAnsi="Arial"/>
+                <w:kern w:val="0"/>
+                <w:sz w:val="20"/>
+                <w:lang w:val="fr-FR" w:bidi="ar-SA"/>
+              </w:rPr>
+              <w:t xml:space="preserve"> cré</w:t>
+            </w:r>
+            <w:r>
+              <w:rPr>
+                <w:rFonts w:eastAsia="Times New Roman" w:cs="Arial" w:ascii="Arial" w:hAnsi="Arial"/>
+                <w:kern w:val="0"/>
+                <w:sz w:val="20"/>
+                <w:lang w:val="fr-FR" w:bidi="ar-SA"/>
+              </w:rPr>
+              <w:t>e</w:t>
+            </w:r>
+            <w:r>
+              <w:rPr>
+                <w:rFonts w:eastAsia="Times New Roman" w:cs="Arial" w:ascii="Arial" w:hAnsi="Arial"/>
+                <w:kern w:val="0"/>
+                <w:sz w:val="20"/>
+                <w:lang w:val="fr-FR" w:bidi="ar-SA"/>
+              </w:rPr>
+              <w:t xml:space="preserve"> et vide.</w:t>
             </w:r>
           </w:p>
           <w:p>
@@ -1365,7 +1428,52 @@
                 <w:sz w:val="20"/>
                 <w:lang w:val="fr-FR" w:bidi="ar-SA"/>
               </w:rPr>
-              <w:t>Avoir un server php.</w:t>
+              <w:t xml:space="preserve">Être sur la branche </w:t>
+            </w:r>
+            <w:r>
+              <w:rPr>
+                <w:rFonts w:eastAsia="Times New Roman" w:cs="Arial" w:ascii="Arial" w:hAnsi="Arial"/>
+                <w:kern w:val="0"/>
+                <w:sz w:val="20"/>
+                <w:lang w:val="fr-FR" w:bidi="ar-SA"/>
+              </w:rPr>
+              <w:t>C</w:t>
+            </w:r>
+            <w:r>
+              <w:rPr>
+                <w:rFonts w:eastAsia="Times New Roman" w:cs="Arial" w:ascii="Arial" w:hAnsi="Arial"/>
+                <w:kern w:val="0"/>
+                <w:sz w:val="20"/>
+                <w:lang w:val="fr-FR" w:bidi="ar-SA"/>
+              </w:rPr>
+              <w:t xml:space="preserve">reation-Utilisateur </w:t>
+            </w:r>
+            <w:r>
+              <w:rPr>
+                <w:rFonts w:eastAsia="Times New Roman" w:cs="Arial" w:ascii="Arial" w:hAnsi="Arial"/>
+                <w:kern w:val="0"/>
+                <w:sz w:val="20"/>
+                <w:lang w:val="fr-FR" w:bidi="ar-SA"/>
+              </w:rPr>
+              <w:t>sur</w:t>
+            </w:r>
+            <w:r>
+              <w:rPr>
+                <w:rFonts w:eastAsia="Times New Roman" w:cs="Arial" w:ascii="Arial" w:hAnsi="Arial"/>
+                <w:kern w:val="0"/>
+                <w:sz w:val="20"/>
+                <w:lang w:val="fr-FR" w:bidi="ar-SA"/>
+              </w:rPr>
+              <w:t xml:space="preserve"> vscode</w:t>
+            </w:r>
+            <w:r>
+              <w:rPr>
+                <w:rFonts w:eastAsia="Times New Roman" w:cs="Arial" w:ascii="Arial" w:hAnsi="Arial"/>
+                <w:kern w:val="0"/>
+                <w:sz w:val="20"/>
+                <w:lang w:val="fr-FR" w:bidi="ar-SA"/>
+              </w:rPr>
+              <w:t>.</w:t>
             </w:r>
           </w:p>
         </w:tc>
@@ -1398,12 +1506,12 @@
       <w:tblGrid>
         <w:gridCol w:w="561"/>
         <w:gridCol w:w="3969"/>
-        <w:gridCol w:w="4261"/>
-        <w:gridCol w:w="3095"/>
-        <w:gridCol w:w="972"/>
-        <w:gridCol w:w="969"/>
-        <w:gridCol w:w="972"/>
-        <w:gridCol w:w="968"/>
+        <w:gridCol w:w="4262"/>
+        <w:gridCol w:w="3096"/>
+        <w:gridCol w:w="971"/>
+        <w:gridCol w:w="970"/>
+        <w:gridCol w:w="971"/>
+        <w:gridCol w:w="967"/>
       </w:tblGrid>
       <w:tr>
         <w:trPr>
@@ -1460,22 +1568,21 @@
               <w:keepNext w:val="true"/>
               <w:jc w:val="center"/>
               <w:rPr>
-                <w:rFonts w:ascii="Arial" w:hAnsi="Arial" w:cs="Arial"/>
+                <w:rFonts w:ascii="Arial" w:hAnsi="Arial"/>
+              </w:rPr>
+            </w:pPr>
+            <w:r>
+              <w:rPr>
+                <w:rFonts w:cs="Arial" w:ascii="Arial" w:hAnsi="Arial"/>
                 <w:b/>
               </w:rPr>
-            </w:pPr>
-            <w:r>
-              <w:rPr>
-                <w:rFonts w:cs="Arial" w:ascii="Arial" w:hAnsi="Arial"/>
-                <w:b/>
-              </w:rPr>
               <w:t>ACTION</w:t>
             </w:r>
           </w:p>
         </w:tc>
         <w:tc>
           <w:tcPr>
-            <w:tcW w:w="4261" w:type="dxa"/>
+            <w:tcW w:w="4262" w:type="dxa"/>
             <w:vMerge w:val="restart"/>
             <w:tcBorders>
               <w:top w:val="single" w:sz="4" w:space="0" w:color="000000"/>
@@ -1492,22 +1599,21 @@
               <w:keepNext w:val="true"/>
               <w:jc w:val="center"/>
               <w:rPr>
-                <w:rFonts w:ascii="Arial" w:hAnsi="Arial" w:cs="Arial"/>
+                <w:rFonts w:ascii="Arial" w:hAnsi="Arial"/>
+              </w:rPr>
+            </w:pPr>
+            <w:r>
+              <w:rPr>
+                <w:rFonts w:cs="Arial" w:ascii="Arial" w:hAnsi="Arial"/>
                 <w:b/>
               </w:rPr>
-            </w:pPr>
-            <w:r>
-              <w:rPr>
-                <w:rFonts w:cs="Arial" w:ascii="Arial" w:hAnsi="Arial"/>
-                <w:b/>
-              </w:rPr>
               <w:t>RESULT</w:t>
             </w:r>
           </w:p>
         </w:tc>
         <w:tc>
           <w:tcPr>
-            <w:tcW w:w="3095" w:type="dxa"/>
+            <w:tcW w:w="3096" w:type="dxa"/>
             <w:vMerge w:val="restart"/>
             <w:tcBorders>
               <w:top w:val="single" w:sz="4" w:space="0" w:color="000000"/>
@@ -1524,22 +1630,21 @@
               <w:keepNext w:val="true"/>
               <w:jc w:val="center"/>
               <w:rPr>
-                <w:rFonts w:ascii="Arial" w:hAnsi="Arial" w:cs="Arial"/>
+                <w:rFonts w:ascii="Arial" w:hAnsi="Arial"/>
+              </w:rPr>
+            </w:pPr>
+            <w:r>
+              <w:rPr>
+                <w:rFonts w:cs="Arial" w:ascii="Arial" w:hAnsi="Arial"/>
                 <w:b/>
               </w:rPr>
-            </w:pPr>
-            <w:r>
-              <w:rPr>
-                <w:rFonts w:cs="Arial" w:ascii="Arial" w:hAnsi="Arial"/>
-                <w:b/>
-              </w:rPr>
               <w:t>COMMENT</w:t>
             </w:r>
           </w:p>
         </w:tc>
         <w:tc>
           <w:tcPr>
-            <w:tcW w:w="3881" w:type="dxa"/>
+            <w:tcW w:w="3879" w:type="dxa"/>
             <w:gridSpan w:val="4"/>
             <w:tcBorders>
               <w:top w:val="single" w:sz="4" w:space="0" w:color="000000"/>
@@ -1555,8 +1660,7 @@
               <w:keepNext w:val="true"/>
               <w:jc w:val="center"/>
               <w:rPr>
-                <w:rFonts w:ascii="Arial" w:hAnsi="Arial" w:cs="Arial"/>
-                <w:b/>
+                <w:rFonts w:ascii="Arial" w:hAnsi="Arial"/>
               </w:rPr>
             </w:pPr>
             <w:r>
@@ -1638,7 +1742,7 @@
         </w:tc>
         <w:tc>
           <w:tcPr>
-            <w:tcW w:w="4261" w:type="dxa"/>
+            <w:tcW w:w="4262" w:type="dxa"/>
             <w:vMerge w:val="continue"/>
             <w:tcBorders>
               <w:top w:val="single" w:sz="4" w:space="0" w:color="000000"/>
@@ -1669,7 +1773,7 @@
         </w:tc>
         <w:tc>
           <w:tcPr>
-            <w:tcW w:w="3095" w:type="dxa"/>
+            <w:tcW w:w="3096" w:type="dxa"/>
             <w:vMerge w:val="continue"/>
             <w:tcBorders>
               <w:top w:val="single" w:sz="4" w:space="0" w:color="000000"/>
@@ -1700,7 +1804,7 @@
         </w:tc>
         <w:tc>
           <w:tcPr>
-            <w:tcW w:w="972" w:type="dxa"/>
+            <w:tcW w:w="971" w:type="dxa"/>
             <w:tcBorders>
               <w:top w:val="single" w:sz="4" w:space="0" w:color="000000"/>
               <w:left w:val="single" w:sz="4" w:space="0" w:color="000000"/>
@@ -1715,10 +1819,39 @@
               <w:keepNext w:val="true"/>
               <w:jc w:val="center"/>
               <w:rPr>
-                <w:rFonts w:ascii="Arial" w:hAnsi="Arial" w:cs="Arial"/>
+                <w:rFonts w:ascii="Arial" w:hAnsi="Arial"/>
+              </w:rPr>
+            </w:pPr>
+            <w:r>
+              <w:rPr>
+                <w:rFonts w:cs="Arial" w:ascii="Arial" w:hAnsi="Arial"/>
                 <w:sz w:val="22"/>
                 <w:lang w:val="en-US"/>
               </w:rPr>
+              <w:t>Internal</w:t>
+            </w:r>
+          </w:p>
+        </w:tc>
+        <w:tc>
+          <w:tcPr>
+            <w:tcW w:w="970" w:type="dxa"/>
+            <w:tcBorders>
+              <w:top w:val="single" w:sz="4" w:space="0" w:color="000000"/>
+              <w:left w:val="single" w:sz="4" w:space="0" w:color="000000"/>
+              <w:bottom w:val="single" w:sz="4" w:space="0" w:color="000000"/>
+              <w:right w:val="single" w:sz="4" w:space="0" w:color="000000"/>
+            </w:tcBorders>
+            <w:shd w:color="auto" w:fill="C0C0C0" w:val="clear"/>
+            <w:vAlign w:val="center"/>
+          </w:tcPr>
+          <w:p>
+            <w:pPr>
+              <w:pStyle w:val="Normal"/>
+              <w:keepNext w:val="true"/>
+              <w:jc w:val="center"/>
+              <w:rPr>
+                <w:rFonts w:ascii="Arial" w:hAnsi="Arial"/>
+              </w:rPr>
             </w:pPr>
             <w:r>
               <w:rPr>
@@ -1726,13 +1859,13 @@
                 <w:sz w:val="22"/>
                 <w:lang w:val="en-US"/>
               </w:rPr>
-              <w:t>Internal</w:t>
-            </w:r>
-          </w:p>
-        </w:tc>
-        <w:tc>
-          <w:tcPr>
-            <w:tcW w:w="969" w:type="dxa"/>
+              <w:t>Rev. 1</w:t>
+            </w:r>
+          </w:p>
+        </w:tc>
+        <w:tc>
+          <w:tcPr>
+            <w:tcW w:w="971" w:type="dxa"/>
             <w:tcBorders>
               <w:top w:val="single" w:sz="4" w:space="0" w:color="000000"/>
               <w:left w:val="single" w:sz="4" w:space="0" w:color="000000"/>
@@ -1740,7 +1873,6 @@
               <w:right w:val="single" w:sz="4" w:space="0" w:color="000000"/>
             </w:tcBorders>
             <w:shd w:color="auto" w:fill="C0C0C0" w:val="clear"/>
-            <w:vAlign w:val="center"/>
           </w:tcPr>
           <w:p>
             <w:pPr>
@@ -1748,24 +1880,22 @@
               <w:keepNext w:val="true"/>
               <w:jc w:val="center"/>
               <w:rPr>
-                <w:rFonts w:ascii="Arial" w:hAnsi="Arial" w:cs="Arial"/>
+                <w:rFonts w:ascii="Arial" w:hAnsi="Arial"/>
+              </w:rPr>
+            </w:pPr>
+            <w:r>
+              <w:rPr>
+                <w:rFonts w:cs="Arial" w:ascii="Arial" w:hAnsi="Arial"/>
                 <w:sz w:val="22"/>
                 <w:lang w:val="en-US"/>
               </w:rPr>
-            </w:pPr>
-            <w:r>
-              <w:rPr>
-                <w:rFonts w:cs="Arial" w:ascii="Arial" w:hAnsi="Arial"/>
-                <w:sz w:val="22"/>
-                <w:lang w:val="en-US"/>
-              </w:rPr>
-              <w:t>Rev. 1</w:t>
-            </w:r>
-          </w:p>
-        </w:tc>
-        <w:tc>
-          <w:tcPr>
-            <w:tcW w:w="972" w:type="dxa"/>
+              <w:t>Rev. 2</w:t>
+            </w:r>
+          </w:p>
+        </w:tc>
+        <w:tc>
+          <w:tcPr>
+            <w:tcW w:w="967" w:type="dxa"/>
             <w:tcBorders>
               <w:top w:val="single" w:sz="4" w:space="0" w:color="000000"/>
               <w:left w:val="single" w:sz="4" w:space="0" w:color="000000"/>
@@ -1780,41 +1910,7 @@
               <w:keepNext w:val="true"/>
               <w:jc w:val="center"/>
               <w:rPr>
-                <w:rFonts w:ascii="Arial" w:hAnsi="Arial" w:cs="Arial"/>
-                <w:sz w:val="22"/>
-                <w:lang w:val="en-US"/>
-              </w:rPr>
-            </w:pPr>
-            <w:r>
-              <w:rPr>
-                <w:rFonts w:cs="Arial" w:ascii="Arial" w:hAnsi="Arial"/>
-                <w:sz w:val="22"/>
-                <w:lang w:val="en-US"/>
-              </w:rPr>
-              <w:t>Rev. 2</w:t>
-            </w:r>
-          </w:p>
-        </w:tc>
-        <w:tc>
-          <w:tcPr>
-            <w:tcW w:w="968" w:type="dxa"/>
-            <w:tcBorders>
-              <w:top w:val="single" w:sz="4" w:space="0" w:color="000000"/>
-              <w:left w:val="single" w:sz="4" w:space="0" w:color="000000"/>
-              <w:bottom w:val="single" w:sz="4" w:space="0" w:color="000000"/>
-              <w:right w:val="single" w:sz="4" w:space="0" w:color="000000"/>
-            </w:tcBorders>
-            <w:shd w:color="auto" w:fill="C0C0C0" w:val="clear"/>
-          </w:tcPr>
-          <w:p>
-            <w:pPr>
-              <w:pStyle w:val="Normal"/>
-              <w:keepNext w:val="true"/>
-              <w:jc w:val="center"/>
-              <w:rPr>
-                <w:rFonts w:ascii="Arial" w:hAnsi="Arial" w:cs="Arial"/>
-                <w:sz w:val="22"/>
-                <w:lang w:val="en-US"/>
+                <w:rFonts w:ascii="Arial" w:hAnsi="Arial"/>
               </w:rPr>
             </w:pPr>
             <w:r>
@@ -1847,7 +1943,7 @@
             <w:pPr>
               <w:pStyle w:val="Normal"/>
               <w:rPr>
-                <w:rFonts w:ascii="Arial" w:hAnsi="Arial" w:cs="Arial"/>
+                <w:rFonts w:ascii="Arial" w:hAnsi="Arial"/>
               </w:rPr>
             </w:pPr>
             <w:r>
@@ -1896,25 +1992,55 @@
           <w:p>
             <w:pPr>
               <w:pStyle w:val="Normal"/>
-              <w:rPr/>
-            </w:pPr>
-            <w:r>
-              <w:rPr/>
-              <w:t>A la fin du fichier creationUtilisateur ajouter une ligne (à supprimer après le test) qui affiche les utilisateurs de la base de données. Créer un fichier php dans le répertoire tests, il doit contenir un formulaire qui envoie au fichier creationUtilisateur un login et un email, le formulaire doi</w:t>
-            </w:r>
-            <w:r>
-              <w:rPr/>
-              <w:t>t</w:t>
-            </w:r>
-            <w:r>
-              <w:rPr/>
-              <w:t xml:space="preserve"> rediriger vers la page.</w:t>
-            </w:r>
-          </w:p>
-        </w:tc>
-        <w:tc>
-          <w:tcPr>
-            <w:tcW w:w="4261" w:type="dxa"/>
+              <w:rPr>
+                <w:rFonts w:ascii="Arial" w:hAnsi="Arial"/>
+              </w:rPr>
+            </w:pPr>
+            <w:r>
+              <w:rPr>
+                <w:rFonts w:ascii="Arial" w:hAnsi="Arial"/>
+              </w:rPr>
+              <w:t xml:space="preserve">Ouvrir internet, puis </w:t>
+            </w:r>
+            <w:r>
+              <w:rPr>
+                <w:rFonts w:ascii="Arial" w:hAnsi="Arial"/>
+              </w:rPr>
+              <w:t>mettre l’url suivante :</w:t>
+            </w:r>
+            <w:r>
+              <w:rPr>
+                <w:rFonts w:ascii="Arial" w:hAnsi="Arial"/>
+              </w:rPr>
+              <w:t xml:space="preserve"> « </w:t>
+            </w:r>
+            <w:hyperlink r:id="rId2">
+              <w:r>
+                <w:rPr>
+                  <w:rStyle w:val="Hyperlink"/>
+                  <w:rFonts w:ascii="Arial" w:hAnsi="Arial"/>
+                </w:rPr>
+                <w:t>localhost/</w:t>
+              </w:r>
+              <w:r>
+                <w:rPr>
+                  <w:rStyle w:val="Hyperlink"/>
+                  <w:rFonts w:ascii="Arial" w:hAnsi="Arial"/>
+                </w:rPr>
+                <w:t>Maitai/tests/test.php</w:t>
+              </w:r>
+            </w:hyperlink>
+            <w:r>
+              <w:rPr>
+                <w:rFonts w:ascii="Arial" w:hAnsi="Arial"/>
+              </w:rPr>
+              <w:t> ».</w:t>
+            </w:r>
+          </w:p>
+        </w:tc>
+        <w:tc>
+          <w:tcPr>
+            <w:tcW w:w="4262" w:type="dxa"/>
             <w:tcBorders>
               <w:top w:val="single" w:sz="4" w:space="0" w:color="000000"/>
               <w:left w:val="single" w:sz="4" w:space="0" w:color="000000"/>
@@ -1934,25 +2060,19 @@
               <w:rPr>
                 <w:rFonts w:cs="Arial" w:ascii="Arial" w:hAnsi="Arial"/>
               </w:rPr>
-              <w:t>La page creationUtilisateur.php doi</w:t>
-            </w:r>
-            <w:r>
-              <w:rPr>
-                <w:rFonts w:cs="Arial" w:ascii="Arial" w:hAnsi="Arial"/>
-              </w:rPr>
-              <w:t>t</w:t>
-            </w:r>
-            <w:r>
-              <w:rPr>
-                <w:rFonts w:cs="Arial" w:ascii="Arial" w:hAnsi="Arial"/>
-              </w:rPr>
-              <w:t xml:space="preserve"> afficher les informations de l’utilsateur créer.</w:t>
-            </w:r>
-          </w:p>
-        </w:tc>
-        <w:tc>
-          <w:tcPr>
-            <w:tcW w:w="3095" w:type="dxa"/>
+              <w:t>U</w:t>
+            </w:r>
+            <w:r>
+              <w:rPr>
+                <w:rFonts w:cs="Arial" w:ascii="Arial" w:hAnsi="Arial"/>
+              </w:rPr>
+              <w:t>ne page internet avec un formulaire  s’affiche.</w:t>
+            </w:r>
+          </w:p>
+        </w:tc>
+        <w:tc>
+          <w:tcPr>
+            <w:tcW w:w="3096" w:type="dxa"/>
             <w:tcBorders>
               <w:top w:val="single" w:sz="4" w:space="0" w:color="000000"/>
               <w:left w:val="single" w:sz="4" w:space="0" w:color="000000"/>
@@ -1977,33 +2097,32 @@
         </w:tc>
         <w:tc>
           <w:tcPr>
-            <w:tcW w:w="972" w:type="dxa"/>
-            <w:tcBorders>
-              <w:top w:val="single" w:sz="4" w:space="0" w:color="000000"/>
-              <w:left w:val="single" w:sz="4" w:space="0" w:color="000000"/>
-              <w:bottom w:val="single" w:sz="4" w:space="0" w:color="000000"/>
-              <w:right w:val="single" w:sz="4" w:space="0" w:color="000000"/>
-            </w:tcBorders>
-          </w:tcPr>
-          <w:p>
-            <w:pPr>
-              <w:pStyle w:val="Normal"/>
-              <w:jc w:val="center"/>
-              <w:rPr>
-                <w:rFonts w:ascii="Arial" w:hAnsi="Arial" w:cs="Arial"/>
-              </w:rPr>
-            </w:pPr>
-            <w:r>
-              <w:rPr>
-                <w:rFonts w:cs="Arial" w:ascii="Arial" w:hAnsi="Arial"/>
-              </w:rPr>
-              <w:t>OK</w:t>
-            </w:r>
-          </w:p>
-        </w:tc>
-        <w:tc>
-          <w:tcPr>
-            <w:tcW w:w="969" w:type="dxa"/>
+            <w:tcW w:w="971" w:type="dxa"/>
+            <w:tcBorders>
+              <w:top w:val="single" w:sz="4" w:space="0" w:color="000000"/>
+              <w:left w:val="single" w:sz="4" w:space="0" w:color="000000"/>
+              <w:bottom w:val="single" w:sz="4" w:space="0" w:color="000000"/>
+              <w:right w:val="single" w:sz="4" w:space="0" w:color="000000"/>
+            </w:tcBorders>
+          </w:tcPr>
+          <w:p>
+            <w:pPr>
+              <w:pStyle w:val="Normal"/>
+              <w:jc w:val="center"/>
+              <w:rPr>
+                <w:rFonts w:ascii="Arial" w:hAnsi="Arial"/>
+              </w:rPr>
+            </w:pPr>
+            <w:r>
+              <w:rPr>
+                <w:rFonts w:ascii="Arial" w:hAnsi="Arial"/>
+              </w:rPr>
+            </w:r>
+          </w:p>
+        </w:tc>
+        <w:tc>
+          <w:tcPr>
+            <w:tcW w:w="970" w:type="dxa"/>
             <w:tcBorders>
               <w:top w:val="single" w:sz="4" w:space="0" w:color="000000"/>
               <w:left w:val="single" w:sz="4" w:space="0" w:color="000000"/>
@@ -2029,34 +2148,838 @@
         </w:tc>
         <w:tc>
           <w:tcPr>
-            <w:tcW w:w="972" w:type="dxa"/>
-            <w:tcBorders>
-              <w:top w:val="single" w:sz="4" w:space="0" w:color="000000"/>
-              <w:left w:val="single" w:sz="4" w:space="0" w:color="000000"/>
-              <w:bottom w:val="single" w:sz="4" w:space="0" w:color="000000"/>
-              <w:right w:val="single" w:sz="4" w:space="0" w:color="000000"/>
-            </w:tcBorders>
-          </w:tcPr>
-          <w:p>
-            <w:pPr>
-              <w:pStyle w:val="Normal"/>
-              <w:jc w:val="center"/>
-              <w:rPr>
-                <w:rFonts w:ascii="Arial" w:hAnsi="Arial" w:cs="Arial"/>
-              </w:rPr>
-            </w:pPr>
-            <w:r>
-              <w:rPr>
-                <w:rFonts w:cs="Arial" w:ascii="Arial" w:hAnsi="Arial"/>
-              </w:rPr>
-            </w:r>
-          </w:p>
-        </w:tc>
-        <w:tc>
-          <w:tcPr>
-            <w:tcW w:w="968" w:type="dxa"/>
-            <w:tcBorders>
-              <w:top w:val="single" w:sz="4" w:space="0" w:color="000000"/>
+            <w:tcW w:w="971" w:type="dxa"/>
+            <w:tcBorders>
+              <w:top w:val="single" w:sz="4" w:space="0" w:color="000000"/>
+              <w:left w:val="single" w:sz="4" w:space="0" w:color="000000"/>
+              <w:bottom w:val="single" w:sz="4" w:space="0" w:color="000000"/>
+              <w:right w:val="single" w:sz="4" w:space="0" w:color="000000"/>
+            </w:tcBorders>
+          </w:tcPr>
+          <w:p>
+            <w:pPr>
+              <w:pStyle w:val="Normal"/>
+              <w:jc w:val="center"/>
+              <w:rPr>
+                <w:rFonts w:ascii="Arial" w:hAnsi="Arial" w:cs="Arial"/>
+              </w:rPr>
+            </w:pPr>
+            <w:r>
+              <w:rPr>
+                <w:rFonts w:cs="Arial" w:ascii="Arial" w:hAnsi="Arial"/>
+              </w:rPr>
+            </w:r>
+          </w:p>
+        </w:tc>
+        <w:tc>
+          <w:tcPr>
+            <w:tcW w:w="967" w:type="dxa"/>
+            <w:tcBorders>
+              <w:top w:val="single" w:sz="4" w:space="0" w:color="000000"/>
+              <w:left w:val="single" w:sz="4" w:space="0" w:color="000000"/>
+              <w:bottom w:val="single" w:sz="4" w:space="0" w:color="000000"/>
+              <w:right w:val="single" w:sz="4" w:space="0" w:color="000000"/>
+            </w:tcBorders>
+          </w:tcPr>
+          <w:p>
+            <w:pPr>
+              <w:pStyle w:val="Normal"/>
+              <w:jc w:val="center"/>
+              <w:rPr>
+                <w:rFonts w:ascii="Arial" w:hAnsi="Arial" w:cs="Arial"/>
+              </w:rPr>
+            </w:pPr>
+            <w:r>
+              <w:rPr>
+                <w:rFonts w:cs="Arial" w:ascii="Arial" w:hAnsi="Arial"/>
+              </w:rPr>
+            </w:r>
+          </w:p>
+        </w:tc>
+      </w:tr>
+      <w:tr>
+        <w:trPr>
+          <w:cantSplit w:val="true"/>
+        </w:trPr>
+        <w:tc>
+          <w:tcPr>
+            <w:tcW w:w="561" w:type="dxa"/>
+            <w:tcBorders>
+              <w:left w:val="single" w:sz="4" w:space="0" w:color="000000"/>
+              <w:bottom w:val="single" w:sz="4" w:space="0" w:color="000000"/>
+              <w:right w:val="single" w:sz="4" w:space="0" w:color="000000"/>
+            </w:tcBorders>
+            <w:shd w:color="auto" w:fill="auto" w:val="clear"/>
+          </w:tcPr>
+          <w:p>
+            <w:pPr>
+              <w:pStyle w:val="Normal"/>
+              <w:rPr>
+                <w:rFonts w:ascii="Arial" w:hAnsi="Arial" w:cs="Arial"/>
+              </w:rPr>
+            </w:pPr>
+            <w:r>
+              <w:rPr>
+                <w:rFonts w:cs="Arial" w:ascii="Arial" w:hAnsi="Arial"/>
+              </w:rPr>
+              <w:t>2</w:t>
+            </w:r>
+          </w:p>
+        </w:tc>
+        <w:tc>
+          <w:tcPr>
+            <w:tcW w:w="3969" w:type="dxa"/>
+            <w:tcBorders>
+              <w:left w:val="single" w:sz="4" w:space="0" w:color="000000"/>
+              <w:bottom w:val="single" w:sz="4" w:space="0" w:color="000000"/>
+              <w:right w:val="single" w:sz="4" w:space="0" w:color="000000"/>
+            </w:tcBorders>
+            <w:shd w:color="auto" w:fill="auto" w:val="clear"/>
+          </w:tcPr>
+          <w:p>
+            <w:pPr>
+              <w:pStyle w:val="Normal"/>
+              <w:rPr>
+                <w:rFonts w:ascii="Arial" w:hAnsi="Arial"/>
+              </w:rPr>
+            </w:pPr>
+            <w:r>
+              <w:rPr>
+                <w:rFonts w:ascii="Arial" w:hAnsi="Arial"/>
+              </w:rPr>
+              <w:t>Remplir les données du formulaire, comme vous le souhaitez puis appuyer sur le bouton « Créer utilisateur ».</w:t>
+            </w:r>
+          </w:p>
+        </w:tc>
+        <w:tc>
+          <w:tcPr>
+            <w:tcW w:w="4262" w:type="dxa"/>
+            <w:tcBorders>
+              <w:left w:val="single" w:sz="4" w:space="0" w:color="000000"/>
+              <w:bottom w:val="single" w:sz="4" w:space="0" w:color="000000"/>
+              <w:right w:val="single" w:sz="4" w:space="0" w:color="000000"/>
+            </w:tcBorders>
+            <w:shd w:color="auto" w:fill="auto" w:val="clear"/>
+          </w:tcPr>
+          <w:p>
+            <w:pPr>
+              <w:pStyle w:val="Normal"/>
+              <w:rPr>
+                <w:rFonts w:ascii="Arial" w:hAnsi="Arial" w:cs="Arial"/>
+              </w:rPr>
+            </w:pPr>
+            <w:r>
+              <w:rPr>
+                <w:rFonts w:cs="Arial" w:ascii="Arial" w:hAnsi="Arial"/>
+              </w:rPr>
+              <w:t>Une nouvelle page s’affiche avec les données que vous venez de rentrer.</w:t>
+            </w:r>
+          </w:p>
+        </w:tc>
+        <w:tc>
+          <w:tcPr>
+            <w:tcW w:w="3096" w:type="dxa"/>
+            <w:tcBorders>
+              <w:left w:val="single" w:sz="4" w:space="0" w:color="000000"/>
+              <w:bottom w:val="single" w:sz="4" w:space="0" w:color="000000"/>
+              <w:right w:val="single" w:sz="4" w:space="0" w:color="000000"/>
+            </w:tcBorders>
+            <w:shd w:color="auto" w:fill="auto" w:val="clear"/>
+          </w:tcPr>
+          <w:p>
+            <w:pPr>
+              <w:pStyle w:val="Normal"/>
+              <w:rPr>
+                <w:rFonts w:ascii="Arial" w:hAnsi="Arial" w:cs="Arial"/>
+              </w:rPr>
+            </w:pPr>
+            <w:r>
+              <w:rPr>
+                <w:rFonts w:cs="Arial" w:ascii="Arial" w:hAnsi="Arial"/>
+              </w:rPr>
+            </w:r>
+          </w:p>
+        </w:tc>
+        <w:tc>
+          <w:tcPr>
+            <w:tcW w:w="971" w:type="dxa"/>
+            <w:tcBorders>
+              <w:left w:val="single" w:sz="4" w:space="0" w:color="000000"/>
+              <w:bottom w:val="single" w:sz="4" w:space="0" w:color="000000"/>
+              <w:right w:val="single" w:sz="4" w:space="0" w:color="000000"/>
+            </w:tcBorders>
+          </w:tcPr>
+          <w:p>
+            <w:pPr>
+              <w:pStyle w:val="Normal"/>
+              <w:jc w:val="center"/>
+              <w:rPr>
+                <w:rFonts w:ascii="Arial" w:hAnsi="Arial" w:cs="Arial"/>
+              </w:rPr>
+            </w:pPr>
+            <w:r>
+              <w:rPr>
+                <w:rFonts w:cs="Arial" w:ascii="Arial" w:hAnsi="Arial"/>
+              </w:rPr>
+            </w:r>
+          </w:p>
+        </w:tc>
+        <w:tc>
+          <w:tcPr>
+            <w:tcW w:w="970" w:type="dxa"/>
+            <w:tcBorders>
+              <w:left w:val="single" w:sz="4" w:space="0" w:color="000000"/>
+              <w:bottom w:val="single" w:sz="4" w:space="0" w:color="000000"/>
+              <w:right w:val="single" w:sz="4" w:space="0" w:color="000000"/>
+            </w:tcBorders>
+            <w:shd w:color="auto" w:fill="auto" w:val="clear"/>
+          </w:tcPr>
+          <w:p>
+            <w:pPr>
+              <w:pStyle w:val="Normal"/>
+              <w:jc w:val="center"/>
+              <w:rPr>
+                <w:rFonts w:ascii="Arial" w:hAnsi="Arial" w:cs="Arial"/>
+              </w:rPr>
+            </w:pPr>
+            <w:r>
+              <w:rPr>
+                <w:rFonts w:cs="Arial" w:ascii="Arial" w:hAnsi="Arial"/>
+              </w:rPr>
+            </w:r>
+          </w:p>
+        </w:tc>
+        <w:tc>
+          <w:tcPr>
+            <w:tcW w:w="971" w:type="dxa"/>
+            <w:tcBorders>
+              <w:left w:val="single" w:sz="4" w:space="0" w:color="000000"/>
+              <w:bottom w:val="single" w:sz="4" w:space="0" w:color="000000"/>
+              <w:right w:val="single" w:sz="4" w:space="0" w:color="000000"/>
+            </w:tcBorders>
+          </w:tcPr>
+          <w:p>
+            <w:pPr>
+              <w:pStyle w:val="Normal"/>
+              <w:jc w:val="center"/>
+              <w:rPr>
+                <w:rFonts w:ascii="Arial" w:hAnsi="Arial" w:cs="Arial"/>
+              </w:rPr>
+            </w:pPr>
+            <w:r>
+              <w:rPr>
+                <w:rFonts w:cs="Arial" w:ascii="Arial" w:hAnsi="Arial"/>
+              </w:rPr>
+            </w:r>
+          </w:p>
+        </w:tc>
+        <w:tc>
+          <w:tcPr>
+            <w:tcW w:w="967" w:type="dxa"/>
+            <w:tcBorders>
+              <w:left w:val="single" w:sz="4" w:space="0" w:color="000000"/>
+              <w:bottom w:val="single" w:sz="4" w:space="0" w:color="000000"/>
+              <w:right w:val="single" w:sz="4" w:space="0" w:color="000000"/>
+            </w:tcBorders>
+          </w:tcPr>
+          <w:p>
+            <w:pPr>
+              <w:pStyle w:val="Normal"/>
+              <w:jc w:val="center"/>
+              <w:rPr>
+                <w:rFonts w:ascii="Arial" w:hAnsi="Arial" w:cs="Arial"/>
+              </w:rPr>
+            </w:pPr>
+            <w:r>
+              <w:rPr>
+                <w:rFonts w:cs="Arial" w:ascii="Arial" w:hAnsi="Arial"/>
+              </w:rPr>
+            </w:r>
+          </w:p>
+        </w:tc>
+      </w:tr>
+      <w:tr>
+        <w:trPr>
+          <w:cantSplit w:val="true"/>
+        </w:trPr>
+        <w:tc>
+          <w:tcPr>
+            <w:tcW w:w="561" w:type="dxa"/>
+            <w:tcBorders>
+              <w:left w:val="single" w:sz="4" w:space="0" w:color="000000"/>
+              <w:bottom w:val="single" w:sz="4" w:space="0" w:color="000000"/>
+              <w:right w:val="single" w:sz="4" w:space="0" w:color="000000"/>
+            </w:tcBorders>
+            <w:shd w:color="auto" w:fill="auto" w:val="clear"/>
+          </w:tcPr>
+          <w:p>
+            <w:pPr>
+              <w:pStyle w:val="Normal"/>
+              <w:rPr>
+                <w:rFonts w:ascii="Arial" w:hAnsi="Arial" w:cs="Arial"/>
+              </w:rPr>
+            </w:pPr>
+            <w:r>
+              <w:rPr>
+                <w:rFonts w:cs="Arial" w:ascii="Arial" w:hAnsi="Arial"/>
+              </w:rPr>
+              <w:t>3</w:t>
+            </w:r>
+          </w:p>
+        </w:tc>
+        <w:tc>
+          <w:tcPr>
+            <w:tcW w:w="3969" w:type="dxa"/>
+            <w:tcBorders>
+              <w:left w:val="single" w:sz="4" w:space="0" w:color="000000"/>
+              <w:bottom w:val="single" w:sz="4" w:space="0" w:color="000000"/>
+              <w:right w:val="single" w:sz="4" w:space="0" w:color="000000"/>
+            </w:tcBorders>
+            <w:shd w:color="auto" w:fill="auto" w:val="clear"/>
+          </w:tcPr>
+          <w:p>
+            <w:pPr>
+              <w:pStyle w:val="Normal"/>
+              <w:rPr>
+                <w:rFonts w:ascii="Arial" w:hAnsi="Arial"/>
+              </w:rPr>
+            </w:pPr>
+            <w:r>
+              <w:rPr>
+                <w:rFonts w:ascii="Arial" w:hAnsi="Arial"/>
+              </w:rPr>
+              <w:t>Sur xampp, cliquer sur le bouton admin de la ligne de MySQL.</w:t>
+            </w:r>
+          </w:p>
+        </w:tc>
+        <w:tc>
+          <w:tcPr>
+            <w:tcW w:w="4262" w:type="dxa"/>
+            <w:tcBorders>
+              <w:left w:val="single" w:sz="4" w:space="0" w:color="000000"/>
+              <w:bottom w:val="single" w:sz="4" w:space="0" w:color="000000"/>
+              <w:right w:val="single" w:sz="4" w:space="0" w:color="000000"/>
+            </w:tcBorders>
+            <w:shd w:color="auto" w:fill="auto" w:val="clear"/>
+          </w:tcPr>
+          <w:p>
+            <w:pPr>
+              <w:pStyle w:val="Normal"/>
+              <w:rPr>
+                <w:rFonts w:ascii="Arial" w:hAnsi="Arial" w:cs="Arial"/>
+              </w:rPr>
+            </w:pPr>
+            <w:r>
+              <w:rPr>
+                <w:rFonts w:cs="Arial" w:ascii="Arial" w:hAnsi="Arial"/>
+              </w:rPr>
+              <w:t>Une page de phpMyAdmin s’ouvre sur internet.</w:t>
+            </w:r>
+          </w:p>
+        </w:tc>
+        <w:tc>
+          <w:tcPr>
+            <w:tcW w:w="3096" w:type="dxa"/>
+            <w:tcBorders>
+              <w:left w:val="single" w:sz="4" w:space="0" w:color="000000"/>
+              <w:bottom w:val="single" w:sz="4" w:space="0" w:color="000000"/>
+              <w:right w:val="single" w:sz="4" w:space="0" w:color="000000"/>
+            </w:tcBorders>
+            <w:shd w:color="auto" w:fill="auto" w:val="clear"/>
+          </w:tcPr>
+          <w:p>
+            <w:pPr>
+              <w:pStyle w:val="Normal"/>
+              <w:rPr>
+                <w:rFonts w:ascii="Arial" w:hAnsi="Arial" w:cs="Arial"/>
+              </w:rPr>
+            </w:pPr>
+            <w:r>
+              <w:rPr>
+                <w:rFonts w:cs="Arial" w:ascii="Arial" w:hAnsi="Arial"/>
+              </w:rPr>
+            </w:r>
+          </w:p>
+        </w:tc>
+        <w:tc>
+          <w:tcPr>
+            <w:tcW w:w="971" w:type="dxa"/>
+            <w:tcBorders>
+              <w:left w:val="single" w:sz="4" w:space="0" w:color="000000"/>
+              <w:bottom w:val="single" w:sz="4" w:space="0" w:color="000000"/>
+              <w:right w:val="single" w:sz="4" w:space="0" w:color="000000"/>
+            </w:tcBorders>
+          </w:tcPr>
+          <w:p>
+            <w:pPr>
+              <w:pStyle w:val="Normal"/>
+              <w:jc w:val="center"/>
+              <w:rPr>
+                <w:rFonts w:ascii="Arial" w:hAnsi="Arial" w:cs="Arial"/>
+              </w:rPr>
+            </w:pPr>
+            <w:r>
+              <w:rPr>
+                <w:rFonts w:cs="Arial" w:ascii="Arial" w:hAnsi="Arial"/>
+              </w:rPr>
+            </w:r>
+          </w:p>
+        </w:tc>
+        <w:tc>
+          <w:tcPr>
+            <w:tcW w:w="970" w:type="dxa"/>
+            <w:tcBorders>
+              <w:left w:val="single" w:sz="4" w:space="0" w:color="000000"/>
+              <w:bottom w:val="single" w:sz="4" w:space="0" w:color="000000"/>
+              <w:right w:val="single" w:sz="4" w:space="0" w:color="000000"/>
+            </w:tcBorders>
+            <w:shd w:color="auto" w:fill="auto" w:val="clear"/>
+          </w:tcPr>
+          <w:p>
+            <w:pPr>
+              <w:pStyle w:val="Normal"/>
+              <w:jc w:val="center"/>
+              <w:rPr>
+                <w:rFonts w:ascii="Arial" w:hAnsi="Arial" w:cs="Arial"/>
+              </w:rPr>
+            </w:pPr>
+            <w:r>
+              <w:rPr>
+                <w:rFonts w:cs="Arial" w:ascii="Arial" w:hAnsi="Arial"/>
+              </w:rPr>
+            </w:r>
+          </w:p>
+        </w:tc>
+        <w:tc>
+          <w:tcPr>
+            <w:tcW w:w="971" w:type="dxa"/>
+            <w:tcBorders>
+              <w:left w:val="single" w:sz="4" w:space="0" w:color="000000"/>
+              <w:bottom w:val="single" w:sz="4" w:space="0" w:color="000000"/>
+              <w:right w:val="single" w:sz="4" w:space="0" w:color="000000"/>
+            </w:tcBorders>
+          </w:tcPr>
+          <w:p>
+            <w:pPr>
+              <w:pStyle w:val="Normal"/>
+              <w:jc w:val="center"/>
+              <w:rPr>
+                <w:rFonts w:ascii="Arial" w:hAnsi="Arial" w:cs="Arial"/>
+              </w:rPr>
+            </w:pPr>
+            <w:r>
+              <w:rPr>
+                <w:rFonts w:cs="Arial" w:ascii="Arial" w:hAnsi="Arial"/>
+              </w:rPr>
+            </w:r>
+          </w:p>
+        </w:tc>
+        <w:tc>
+          <w:tcPr>
+            <w:tcW w:w="967" w:type="dxa"/>
+            <w:tcBorders>
+              <w:left w:val="single" w:sz="4" w:space="0" w:color="000000"/>
+              <w:bottom w:val="single" w:sz="4" w:space="0" w:color="000000"/>
+              <w:right w:val="single" w:sz="4" w:space="0" w:color="000000"/>
+            </w:tcBorders>
+          </w:tcPr>
+          <w:p>
+            <w:pPr>
+              <w:pStyle w:val="Normal"/>
+              <w:jc w:val="center"/>
+              <w:rPr>
+                <w:rFonts w:ascii="Arial" w:hAnsi="Arial" w:cs="Arial"/>
+              </w:rPr>
+            </w:pPr>
+            <w:r>
+              <w:rPr>
+                <w:rFonts w:cs="Arial" w:ascii="Arial" w:hAnsi="Arial"/>
+              </w:rPr>
+            </w:r>
+          </w:p>
+        </w:tc>
+      </w:tr>
+      <w:tr>
+        <w:trPr>
+          <w:cantSplit w:val="true"/>
+        </w:trPr>
+        <w:tc>
+          <w:tcPr>
+            <w:tcW w:w="561" w:type="dxa"/>
+            <w:tcBorders>
+              <w:left w:val="single" w:sz="4" w:space="0" w:color="000000"/>
+              <w:bottom w:val="single" w:sz="4" w:space="0" w:color="000000"/>
+              <w:right w:val="single" w:sz="4" w:space="0" w:color="000000"/>
+            </w:tcBorders>
+            <w:shd w:color="auto" w:fill="auto" w:val="clear"/>
+          </w:tcPr>
+          <w:p>
+            <w:pPr>
+              <w:pStyle w:val="Normal"/>
+              <w:rPr>
+                <w:rFonts w:ascii="Arial" w:hAnsi="Arial" w:cs="Arial"/>
+              </w:rPr>
+            </w:pPr>
+            <w:r>
+              <w:rPr>
+                <w:rFonts w:cs="Arial" w:ascii="Arial" w:hAnsi="Arial"/>
+              </w:rPr>
+              <w:t>4</w:t>
+            </w:r>
+          </w:p>
+        </w:tc>
+        <w:tc>
+          <w:tcPr>
+            <w:tcW w:w="3969" w:type="dxa"/>
+            <w:tcBorders>
+              <w:left w:val="single" w:sz="4" w:space="0" w:color="000000"/>
+              <w:bottom w:val="single" w:sz="4" w:space="0" w:color="000000"/>
+              <w:right w:val="single" w:sz="4" w:space="0" w:color="000000"/>
+            </w:tcBorders>
+            <w:shd w:color="auto" w:fill="auto" w:val="clear"/>
+          </w:tcPr>
+          <w:p>
+            <w:pPr>
+              <w:pStyle w:val="Normal"/>
+              <w:rPr>
+                <w:rFonts w:ascii="Arial" w:hAnsi="Arial"/>
+              </w:rPr>
+            </w:pPr>
+            <w:r>
+              <w:rPr>
+                <w:rFonts w:ascii="Arial" w:hAnsi="Arial"/>
+              </w:rPr>
+              <w:t>Cliquer sur le bouton « Maitai » sur la barre de navigation à gauche.</w:t>
+            </w:r>
+          </w:p>
+        </w:tc>
+        <w:tc>
+          <w:tcPr>
+            <w:tcW w:w="4262" w:type="dxa"/>
+            <w:tcBorders>
+              <w:left w:val="single" w:sz="4" w:space="0" w:color="000000"/>
+              <w:bottom w:val="single" w:sz="4" w:space="0" w:color="000000"/>
+              <w:right w:val="single" w:sz="4" w:space="0" w:color="000000"/>
+            </w:tcBorders>
+            <w:shd w:color="auto" w:fill="auto" w:val="clear"/>
+          </w:tcPr>
+          <w:p>
+            <w:pPr>
+              <w:pStyle w:val="Normal"/>
+              <w:rPr>
+                <w:rFonts w:ascii="Arial" w:hAnsi="Arial" w:cs="Arial"/>
+              </w:rPr>
+            </w:pPr>
+            <w:r>
+              <w:rPr>
+                <w:rFonts w:cs="Arial" w:ascii="Arial" w:hAnsi="Arial"/>
+              </w:rPr>
+              <w:t>Une page avec les différentes tables apparaît.</w:t>
+            </w:r>
+          </w:p>
+        </w:tc>
+        <w:tc>
+          <w:tcPr>
+            <w:tcW w:w="3096" w:type="dxa"/>
+            <w:tcBorders>
+              <w:left w:val="single" w:sz="4" w:space="0" w:color="000000"/>
+              <w:bottom w:val="single" w:sz="4" w:space="0" w:color="000000"/>
+              <w:right w:val="single" w:sz="4" w:space="0" w:color="000000"/>
+            </w:tcBorders>
+            <w:shd w:color="auto" w:fill="auto" w:val="clear"/>
+          </w:tcPr>
+          <w:p>
+            <w:pPr>
+              <w:pStyle w:val="Normal"/>
+              <w:rPr>
+                <w:rFonts w:ascii="Arial" w:hAnsi="Arial" w:cs="Arial"/>
+              </w:rPr>
+            </w:pPr>
+            <w:r>
+              <w:rPr>
+                <w:rFonts w:cs="Arial" w:ascii="Arial" w:hAnsi="Arial"/>
+              </w:rPr>
+            </w:r>
+          </w:p>
+        </w:tc>
+        <w:tc>
+          <w:tcPr>
+            <w:tcW w:w="971" w:type="dxa"/>
+            <w:tcBorders>
+              <w:left w:val="single" w:sz="4" w:space="0" w:color="000000"/>
+              <w:bottom w:val="single" w:sz="4" w:space="0" w:color="000000"/>
+              <w:right w:val="single" w:sz="4" w:space="0" w:color="000000"/>
+            </w:tcBorders>
+          </w:tcPr>
+          <w:p>
+            <w:pPr>
+              <w:pStyle w:val="Normal"/>
+              <w:jc w:val="center"/>
+              <w:rPr>
+                <w:rFonts w:ascii="Arial" w:hAnsi="Arial" w:cs="Arial"/>
+              </w:rPr>
+            </w:pPr>
+            <w:r>
+              <w:rPr>
+                <w:rFonts w:cs="Arial" w:ascii="Arial" w:hAnsi="Arial"/>
+              </w:rPr>
+            </w:r>
+          </w:p>
+        </w:tc>
+        <w:tc>
+          <w:tcPr>
+            <w:tcW w:w="970" w:type="dxa"/>
+            <w:tcBorders>
+              <w:left w:val="single" w:sz="4" w:space="0" w:color="000000"/>
+              <w:bottom w:val="single" w:sz="4" w:space="0" w:color="000000"/>
+              <w:right w:val="single" w:sz="4" w:space="0" w:color="000000"/>
+            </w:tcBorders>
+            <w:shd w:color="auto" w:fill="auto" w:val="clear"/>
+          </w:tcPr>
+          <w:p>
+            <w:pPr>
+              <w:pStyle w:val="Normal"/>
+              <w:jc w:val="center"/>
+              <w:rPr>
+                <w:rFonts w:ascii="Arial" w:hAnsi="Arial" w:cs="Arial"/>
+              </w:rPr>
+            </w:pPr>
+            <w:r>
+              <w:rPr>
+                <w:rFonts w:cs="Arial" w:ascii="Arial" w:hAnsi="Arial"/>
+              </w:rPr>
+            </w:r>
+          </w:p>
+        </w:tc>
+        <w:tc>
+          <w:tcPr>
+            <w:tcW w:w="971" w:type="dxa"/>
+            <w:tcBorders>
+              <w:left w:val="single" w:sz="4" w:space="0" w:color="000000"/>
+              <w:bottom w:val="single" w:sz="4" w:space="0" w:color="000000"/>
+              <w:right w:val="single" w:sz="4" w:space="0" w:color="000000"/>
+            </w:tcBorders>
+          </w:tcPr>
+          <w:p>
+            <w:pPr>
+              <w:pStyle w:val="Normal"/>
+              <w:jc w:val="center"/>
+              <w:rPr>
+                <w:rFonts w:ascii="Arial" w:hAnsi="Arial" w:cs="Arial"/>
+              </w:rPr>
+            </w:pPr>
+            <w:r>
+              <w:rPr>
+                <w:rFonts w:cs="Arial" w:ascii="Arial" w:hAnsi="Arial"/>
+              </w:rPr>
+            </w:r>
+          </w:p>
+        </w:tc>
+        <w:tc>
+          <w:tcPr>
+            <w:tcW w:w="967" w:type="dxa"/>
+            <w:tcBorders>
+              <w:left w:val="single" w:sz="4" w:space="0" w:color="000000"/>
+              <w:bottom w:val="single" w:sz="4" w:space="0" w:color="000000"/>
+              <w:right w:val="single" w:sz="4" w:space="0" w:color="000000"/>
+            </w:tcBorders>
+          </w:tcPr>
+          <w:p>
+            <w:pPr>
+              <w:pStyle w:val="Normal"/>
+              <w:jc w:val="center"/>
+              <w:rPr>
+                <w:rFonts w:ascii="Arial" w:hAnsi="Arial" w:cs="Arial"/>
+              </w:rPr>
+            </w:pPr>
+            <w:r>
+              <w:rPr>
+                <w:rFonts w:cs="Arial" w:ascii="Arial" w:hAnsi="Arial"/>
+              </w:rPr>
+            </w:r>
+          </w:p>
+        </w:tc>
+      </w:tr>
+      <w:tr>
+        <w:trPr>
+          <w:cantSplit w:val="true"/>
+        </w:trPr>
+        <w:tc>
+          <w:tcPr>
+            <w:tcW w:w="561" w:type="dxa"/>
+            <w:tcBorders>
+              <w:left w:val="single" w:sz="4" w:space="0" w:color="000000"/>
+              <w:bottom w:val="single" w:sz="4" w:space="0" w:color="000000"/>
+              <w:right w:val="single" w:sz="4" w:space="0" w:color="000000"/>
+            </w:tcBorders>
+            <w:shd w:color="auto" w:fill="auto" w:val="clear"/>
+          </w:tcPr>
+          <w:p>
+            <w:pPr>
+              <w:pStyle w:val="Normal"/>
+              <w:rPr>
+                <w:rFonts w:ascii="Arial" w:hAnsi="Arial" w:cs="Arial"/>
+              </w:rPr>
+            </w:pPr>
+            <w:r>
+              <w:rPr>
+                <w:rFonts w:cs="Arial" w:ascii="Arial" w:hAnsi="Arial"/>
+              </w:rPr>
+              <w:t>5</w:t>
+            </w:r>
+          </w:p>
+        </w:tc>
+        <w:tc>
+          <w:tcPr>
+            <w:tcW w:w="3969" w:type="dxa"/>
+            <w:tcBorders>
+              <w:left w:val="single" w:sz="4" w:space="0" w:color="000000"/>
+              <w:bottom w:val="single" w:sz="4" w:space="0" w:color="000000"/>
+              <w:right w:val="single" w:sz="4" w:space="0" w:color="000000"/>
+            </w:tcBorders>
+            <w:shd w:color="auto" w:fill="auto" w:val="clear"/>
+          </w:tcPr>
+          <w:p>
+            <w:pPr>
+              <w:pStyle w:val="Normal"/>
+              <w:rPr>
+                <w:rFonts w:ascii="Arial" w:hAnsi="Arial"/>
+              </w:rPr>
+            </w:pPr>
+            <w:r>
+              <w:rPr>
+                <w:rFonts w:ascii="Arial" w:hAnsi="Arial"/>
+              </w:rPr>
+              <w:t>Cliquer sur « utilisateur ».</w:t>
+            </w:r>
+          </w:p>
+        </w:tc>
+        <w:tc>
+          <w:tcPr>
+            <w:tcW w:w="4262" w:type="dxa"/>
+            <w:tcBorders>
+              <w:left w:val="single" w:sz="4" w:space="0" w:color="000000"/>
+              <w:bottom w:val="single" w:sz="4" w:space="0" w:color="000000"/>
+              <w:right w:val="single" w:sz="4" w:space="0" w:color="000000"/>
+            </w:tcBorders>
+            <w:shd w:color="auto" w:fill="auto" w:val="clear"/>
+          </w:tcPr>
+          <w:p>
+            <w:pPr>
+              <w:pStyle w:val="Normal"/>
+              <w:rPr>
+                <w:rFonts w:ascii="Arial" w:hAnsi="Arial" w:cs="Arial"/>
+              </w:rPr>
+            </w:pPr>
+            <w:r>
+              <w:rPr>
+                <w:rFonts w:cs="Arial" w:ascii="Arial" w:hAnsi="Arial"/>
+              </w:rPr>
+              <w:t>Les informations de l’utilisateur rentrées dans le formulaire précédemment sont visibles.</w:t>
+            </w:r>
+          </w:p>
+        </w:tc>
+        <w:tc>
+          <w:tcPr>
+            <w:tcW w:w="3096" w:type="dxa"/>
+            <w:tcBorders>
+              <w:left w:val="single" w:sz="4" w:space="0" w:color="000000"/>
+              <w:bottom w:val="single" w:sz="4" w:space="0" w:color="000000"/>
+              <w:right w:val="single" w:sz="4" w:space="0" w:color="000000"/>
+            </w:tcBorders>
+            <w:shd w:color="auto" w:fill="auto" w:val="clear"/>
+          </w:tcPr>
+          <w:p>
+            <w:pPr>
+              <w:pStyle w:val="Normal"/>
+              <w:rPr>
+                <w:rFonts w:ascii="Arial" w:hAnsi="Arial" w:cs="Arial"/>
+              </w:rPr>
+            </w:pPr>
+            <w:r>
+              <w:rPr>
+                <w:rFonts w:cs="Arial" w:ascii="Arial" w:hAnsi="Arial"/>
+              </w:rPr>
+            </w:r>
+          </w:p>
+        </w:tc>
+        <w:tc>
+          <w:tcPr>
+            <w:tcW w:w="971" w:type="dxa"/>
+            <w:tcBorders>
+              <w:left w:val="single" w:sz="4" w:space="0" w:color="000000"/>
+              <w:bottom w:val="single" w:sz="4" w:space="0" w:color="000000"/>
+              <w:right w:val="single" w:sz="4" w:space="0" w:color="000000"/>
+            </w:tcBorders>
+          </w:tcPr>
+          <w:p>
+            <w:pPr>
+              <w:pStyle w:val="Normal"/>
+              <w:jc w:val="center"/>
+              <w:rPr>
+                <w:rFonts w:ascii="Arial" w:hAnsi="Arial" w:cs="Arial"/>
+              </w:rPr>
+            </w:pPr>
+            <w:r>
+              <w:rPr>
+                <w:rFonts w:cs="Arial" w:ascii="Arial" w:hAnsi="Arial"/>
+              </w:rPr>
+            </w:r>
+          </w:p>
+        </w:tc>
+        <w:tc>
+          <w:tcPr>
+            <w:tcW w:w="970" w:type="dxa"/>
+            <w:tcBorders>
+              <w:left w:val="single" w:sz="4" w:space="0" w:color="000000"/>
+              <w:bottom w:val="single" w:sz="4" w:space="0" w:color="000000"/>
+              <w:right w:val="single" w:sz="4" w:space="0" w:color="000000"/>
+            </w:tcBorders>
+            <w:shd w:color="auto" w:fill="auto" w:val="clear"/>
+          </w:tcPr>
+          <w:p>
+            <w:pPr>
+              <w:pStyle w:val="Normal"/>
+              <w:jc w:val="center"/>
+              <w:rPr>
+                <w:rFonts w:ascii="Arial" w:hAnsi="Arial" w:cs="Arial"/>
+              </w:rPr>
+            </w:pPr>
+            <w:r>
+              <w:rPr>
+                <w:rFonts w:cs="Arial" w:ascii="Arial" w:hAnsi="Arial"/>
+              </w:rPr>
+            </w:r>
+          </w:p>
+        </w:tc>
+        <w:tc>
+          <w:tcPr>
+            <w:tcW w:w="971" w:type="dxa"/>
+            <w:tcBorders>
+              <w:left w:val="single" w:sz="4" w:space="0" w:color="000000"/>
+              <w:bottom w:val="single" w:sz="4" w:space="0" w:color="000000"/>
+              <w:right w:val="single" w:sz="4" w:space="0" w:color="000000"/>
+            </w:tcBorders>
+          </w:tcPr>
+          <w:p>
+            <w:pPr>
+              <w:pStyle w:val="Normal"/>
+              <w:jc w:val="center"/>
+              <w:rPr>
+                <w:rFonts w:ascii="Arial" w:hAnsi="Arial" w:cs="Arial"/>
+              </w:rPr>
+            </w:pPr>
+            <w:r>
+              <w:rPr>
+                <w:rFonts w:cs="Arial" w:ascii="Arial" w:hAnsi="Arial"/>
+              </w:rPr>
+            </w:r>
+          </w:p>
+        </w:tc>
+        <w:tc>
+          <w:tcPr>
+            <w:tcW w:w="967" w:type="dxa"/>
+            <w:tcBorders>
               <w:left w:val="single" w:sz="4" w:space="0" w:color="000000"/>
               <w:bottom w:val="single" w:sz="4" w:space="0" w:color="000000"/>
               <w:right w:val="single" w:sz="4" w:space="0" w:color="000000"/>
@@ -2129,10 +3052,8 @@
             </w:pPr>
             <w:r>
               <w:rPr>
-                <w:rFonts w:eastAsia="Times New Roman" w:cs="Arial" w:ascii="Arial" w:hAnsi="Arial"/>
-                <w:kern w:val="0"/>
+                <w:rFonts w:cs="Arial" w:ascii="Arial" w:hAnsi="Arial"/>
                 <w:sz w:val="20"/>
-                <w:lang w:val="fr-FR" w:bidi="ar-SA"/>
               </w:rPr>
             </w:r>
           </w:p>
@@ -2153,12 +3074,12 @@
       </w:r>
     </w:p>
     <w:sectPr>
-      <w:headerReference w:type="even" r:id="rId2"/>
-      <w:headerReference w:type="default" r:id="rId3"/>
-      <w:headerReference w:type="first" r:id="rId4"/>
-      <w:footerReference w:type="even" r:id="rId5"/>
-      <w:footerReference w:type="default" r:id="rId6"/>
-      <w:footerReference w:type="first" r:id="rId7"/>
+      <w:headerReference w:type="even" r:id="rId3"/>
+      <w:headerReference w:type="default" r:id="rId4"/>
+      <w:headerReference w:type="first" r:id="rId5"/>
+      <w:footerReference w:type="even" r:id="rId6"/>
+      <w:footerReference w:type="default" r:id="rId7"/>
+      <w:footerReference w:type="first" r:id="rId8"/>
       <w:type w:val="nextPage"/>
       <w:pgSz w:orient="landscape" w:w="16838" w:h="11906"/>
       <w:pgMar w:left="1418" w:right="1418" w:gutter="0" w:header="284" w:top="1134" w:footer="284" w:bottom="1134"/>
@@ -2194,12 +3115,10 @@
     </w:pPr>
     <w:r>
       <w:rPr/>
-    </w:r>
-    <w:r>
       <mc:AlternateContent>
         <mc:Choice Requires="wps">
           <w:drawing>
-            <wp:anchor behindDoc="1" distT="0" distB="13970" distL="0" distR="0" simplePos="0" locked="0" layoutInCell="0" allowOverlap="1" relativeHeight="3">
+            <wp:anchor behindDoc="1" distT="0" distB="0" distL="0" distR="0" simplePos="0" locked="0" layoutInCell="0" allowOverlap="1" relativeHeight="5">
               <wp:simplePos x="0" y="0"/>
               <wp:positionH relativeFrom="page">
                 <wp:posOffset>635</wp:posOffset>
@@ -2214,19 +3133,26 @@
               <a:graphic xmlns:a="http://schemas.openxmlformats.org/drawingml/2006/main">
                 <a:graphicData uri="http://schemas.microsoft.com/office/word/2010/wordprocessingShape">
                   <wps:wsp>
-                    <wps:cNvSpPr txBox="1"/>
+                    <wps:cNvSpPr/>
                     <wps:spPr>
                       <a:xfrm>
                         <a:off x="0" y="0"/>
-                        <a:ext cx="10692130" cy="252095"/>
+                        <a:ext cx="10692000" cy="252000"/>
                       </a:xfrm>
-                      <a:prstGeom prst="rect"/>
-                      <a:solidFill>
-                        <a:srgbClr val="FFFFFF">
-                          <a:alpha val="0"/>
-                        </a:srgbClr>
-                      </a:solidFill>
+                      <a:prstGeom prst="rect">
+                        <a:avLst/>
+                      </a:prstGeom>
+                      <a:noFill/>
+                      <a:ln w="0">
+                        <a:noFill/>
+                      </a:ln>
                     </wps:spPr>
+                    <wps:style>
+                      <a:lnRef idx="0"/>
+                      <a:fillRef idx="0"/>
+                      <a:effectRef idx="0"/>
+                      <a:fontRef idx="minor"/>
+                    </wps:style>
                     <wps:txbx>
                       <w:txbxContent>
                         <w:p>
@@ -2250,7 +3176,7 @@
                         </w:p>
                       </w:txbxContent>
                     </wps:txbx>
-                    <wps:bodyPr anchor="t" lIns="91440" tIns="0" rIns="91440" bIns="0">
+                    <wps:bodyPr tIns="0" bIns="0" anchor="t">
                       <a:noAutofit/>
                     </wps:bodyPr>
                   </wps:wsp>
@@ -2261,8 +3187,10 @@
         </mc:Choice>
         <mc:Fallback>
           <w:pict>
-            <v:rect stroked="f" strokeweight="0pt" style="position:absolute;rotation:-0;width:841.9pt;height:19.85pt;mso-wrap-distance-left:0pt;mso-wrap-distance-right:0pt;mso-wrap-distance-top:0pt;mso-wrap-distance-bottom:1.1pt;margin-top:560.45pt;mso-position-vertical-relative:page;margin-left:0.05pt;mso-position-horizontal-relative:page">
-              <v:textbox inset="0.1in,0in,0.1in,0in">
+            <v:rect id="shape_0" ID="Cadre1" path="m0,0l-2147483645,0l-2147483645,-2147483646l0,-2147483646xe" fillcolor="white" stroked="f" o:allowincell="f" style="position:absolute;margin-left:0.05pt;margin-top:560.45pt;width:841.85pt;height:19.8pt;mso-wrap-style:square;v-text-anchor:top;mso-position-horizontal-relative:page;mso-position-vertical-relative:page">
+              <v:fill o:detectmouseclick="t" type="solid" color2="black" opacity="0"/>
+              <v:stroke color="#3465a4" joinstyle="round" endcap="flat"/>
+              <v:textbox>
                 <w:txbxContent>
                   <w:p>
                     <w:pPr>
@@ -2304,12 +3232,10 @@
     </w:pPr>
     <w:r>
       <w:rPr/>
-    </w:r>
-    <w:r>
       <mc:AlternateContent>
         <mc:Choice Requires="wps">
           <w:drawing>
-            <wp:anchor behindDoc="1" distT="0" distB="13970" distL="0" distR="0" simplePos="0" locked="0" layoutInCell="0" allowOverlap="1" relativeHeight="3">
+            <wp:anchor behindDoc="1" distT="0" distB="0" distL="0" distR="0" simplePos="0" locked="0" layoutInCell="0" allowOverlap="1" relativeHeight="5">
               <wp:simplePos x="0" y="0"/>
               <wp:positionH relativeFrom="page">
                 <wp:posOffset>635</wp:posOffset>
@@ -2324,19 +3250,26 @@
               <a:graphic xmlns:a="http://schemas.openxmlformats.org/drawingml/2006/main">
                 <a:graphicData uri="http://schemas.microsoft.com/office/word/2010/wordprocessingShape">
                   <wps:wsp>
-                    <wps:cNvSpPr txBox="1"/>
+                    <wps:cNvSpPr/>
                     <wps:spPr>
                       <a:xfrm>
                         <a:off x="0" y="0"/>
-                        <a:ext cx="10692130" cy="252095"/>
+                        <a:ext cx="10692000" cy="252000"/>
                       </a:xfrm>
-                      <a:prstGeom prst="rect"/>
-                      <a:solidFill>
-                        <a:srgbClr val="FFFFFF">
-                          <a:alpha val="0"/>
-                        </a:srgbClr>
-                      </a:solidFill>
+                      <a:prstGeom prst="rect">
+                        <a:avLst/>
+                      </a:prstGeom>
+                      <a:noFill/>
+                      <a:ln w="0">
+                        <a:noFill/>
+                      </a:ln>
                     </wps:spPr>
+                    <wps:style>
+                      <a:lnRef idx="0"/>
+                      <a:fillRef idx="0"/>
+                      <a:effectRef idx="0"/>
+                      <a:fontRef idx="minor"/>
+                    </wps:style>
                     <wps:txbx>
                       <w:txbxContent>
                         <w:p>
@@ -2360,7 +3293,7 @@
                         </w:p>
                       </w:txbxContent>
                     </wps:txbx>
-                    <wps:bodyPr anchor="t" lIns="91440" tIns="0" rIns="91440" bIns="0">
+                    <wps:bodyPr tIns="0" bIns="0" anchor="t">
                       <a:noAutofit/>
                     </wps:bodyPr>
                   </wps:wsp>
@@ -2371,8 +3304,10 @@
         </mc:Choice>
         <mc:Fallback>
           <w:pict>
-            <v:rect stroked="f" strokeweight="0pt" style="position:absolute;rotation:-0;width:841.9pt;height:19.85pt;mso-wrap-distance-left:0pt;mso-wrap-distance-right:0pt;mso-wrap-distance-top:0pt;mso-wrap-distance-bottom:1.1pt;margin-top:560.45pt;mso-position-vertical-relative:page;margin-left:0.05pt;mso-position-horizontal-relative:page">
-              <v:textbox inset="0.1in,0in,0.1in,0in">
+            <v:rect id="shape_0" ID="Cadre1" path="m0,0l-2147483645,0l-2147483645,-2147483646l0,-2147483646xe" fillcolor="white" stroked="f" o:allowincell="f" style="position:absolute;margin-left:0.05pt;margin-top:560.45pt;width:841.85pt;height:19.8pt;mso-wrap-style:square;v-text-anchor:top;mso-position-horizontal-relative:page;mso-position-vertical-relative:page">
+              <v:fill o:detectmouseclick="t" type="solid" color2="black" opacity="0"/>
+              <v:stroke color="#3465a4" joinstyle="round" endcap="flat"/>
+              <v:textbox>
                 <w:txbxContent>
                   <w:p>
                     <w:pPr>
@@ -3593,7 +4528,7 @@
       <w:kern w:val="0"/>
       <w:sz w:val="24"/>
       <w:szCs w:val="24"/>
-      <w:lang w:eastAsia="fr-FR" w:val="fr-FR" w:bidi="ar-SA"/>
+      <w:lang w:val="fr-FR" w:eastAsia="fr-FR" w:bidi="ar-SA"/>
     </w:rPr>
   </w:style>
   <w:style w:type="paragraph" w:styleId="Heading1">
@@ -3663,6 +4598,20 @@
     <w:unhideWhenUsed/>
     <w:qFormat/>
     <w:rPr/>
+  </w:style>
+  <w:style w:type="character" w:styleId="Hyperlink">
+    <w:name w:val="Hyperlink"/>
+    <w:rPr>
+      <w:color w:val="000080"/>
+      <w:u w:val="single"/>
+    </w:rPr>
+  </w:style>
+  <w:style w:type="character" w:styleId="FollowedHyperlink">
+    <w:name w:val="FollowedHyperlink"/>
+    <w:rPr>
+      <w:color w:val="800000"/>
+      <w:u w:val="single"/>
+    </w:rPr>
   </w:style>
   <w:style w:type="paragraph" w:styleId="Titre">
     <w:name w:val="Titre"/>
@@ -3831,6 +4780,29 @@
     <w:qFormat/>
     <w:pPr/>
     <w:rPr/>
+  </w:style>
+  <w:style w:type="paragraph" w:styleId="Contenudetableau">
+    <w:name w:val="Contenu de tableau"/>
+    <w:basedOn w:val="Normal"/>
+    <w:qFormat/>
+    <w:pPr>
+      <w:widowControl w:val="false"/>
+      <w:suppressLineNumbers/>
+    </w:pPr>
+    <w:rPr/>
+  </w:style>
+  <w:style w:type="paragraph" w:styleId="Titredetableau">
+    <w:name w:val="Titre de tableau"/>
+    <w:basedOn w:val="Contenudetableau"/>
+    <w:qFormat/>
+    <w:pPr>
+      <w:suppressLineNumbers/>
+      <w:jc w:val="center"/>
+    </w:pPr>
+    <w:rPr>
+      <w:b/>
+      <w:bCs/>
+    </w:rPr>
   </w:style>
   <w:style w:type="numbering" w:styleId="NoList" w:default="1">
     <w:name w:val="No List"/>

</xml_diff>